<commit_message>
feat: finished with wk6
</commit_message>
<xml_diff>
--- a/Wk6/File System.docx
+++ b/Wk6/File System.docx
@@ -149,7 +149,7 @@
         <w:rPr>
           <w:rFonts w:ascii="Times New Roman" w:hAnsi="Times New Roman"/>
         </w:rPr>
-        <w:t>4</w:t>
+        <w:t>5</w:t>
       </w:r>
       <w:r>
         <w:rPr>
@@ -198,21 +198,6 @@
         </w:rPr>
         <w:lastRenderedPageBreak/>
         <w:t>Exploring the Linux File System</w:t>
-      </w:r>
-    </w:p>
-    <w:p>
-      <w:pPr>
-        <w:spacing w:line="480" w:lineRule="auto"/>
-        <w:ind w:firstLine="720"/>
-        <w:rPr>
-          <w:rFonts w:ascii="Times New Roman" w:hAnsi="Times New Roman"/>
-        </w:rPr>
-      </w:pPr>
-      <w:r>
-        <w:rPr>
-          <w:rFonts w:ascii="Times New Roman" w:hAnsi="Times New Roman"/>
-        </w:rPr>
-        <w:t>The heading above would be used if you want to have your paper divided into sections based on content.</w:t>
       </w:r>
       <w:r>
         <w:rPr>
@@ -389,6 +374,15 @@
               </w:rPr>
               <w:t xml:space="preserve">This is the root directory. </w:t>
             </w:r>
+            <w:r>
+              <w:rPr>
+                <w:rFonts w:ascii="Times New Roman" w:hAnsi="Times New Roman"/>
+                <w:bCs/>
+                <w:sz w:val="24"/>
+                <w:szCs w:val="24"/>
+              </w:rPr>
+              <w:t>It holds every other folder listed below and a handful of others, depending on the distribution of Linux.</w:t>
+            </w:r>
           </w:p>
         </w:tc>
       </w:tr>
@@ -441,7 +435,52 @@
                 <w:sz w:val="24"/>
                 <w:szCs w:val="24"/>
               </w:rPr>
-              <w:t>This directory holds many executable programs. They may be native to the kernel, or a part of an extended command-line program or utility.</w:t>
+              <w:t xml:space="preserve">This directory </w:t>
+            </w:r>
+            <w:r>
+              <w:rPr>
+                <w:rFonts w:ascii="Times New Roman" w:hAnsi="Times New Roman"/>
+                <w:bCs/>
+                <w:sz w:val="24"/>
+                <w:szCs w:val="24"/>
+              </w:rPr>
+              <w:t xml:space="preserve">mainly </w:t>
+            </w:r>
+            <w:r>
+              <w:rPr>
+                <w:rFonts w:ascii="Times New Roman" w:hAnsi="Times New Roman"/>
+                <w:bCs/>
+                <w:sz w:val="24"/>
+                <w:szCs w:val="24"/>
+              </w:rPr>
+              <w:t>holds executable programs. They may be native to the kernel, or a part of an extended command-line program or utility.</w:t>
+            </w:r>
+            <w:r>
+              <w:rPr>
+                <w:rFonts w:ascii="Times New Roman" w:hAnsi="Times New Roman"/>
+                <w:bCs/>
+                <w:sz w:val="24"/>
+                <w:szCs w:val="24"/>
+              </w:rPr>
+              <w:t xml:space="preserve"> Programs like the bash or zsh (Z-shell) shells are held here, whereas programs like Firefox or Chrome would be stored in /usr/bin</w:t>
+            </w:r>
+            <w:r>
+              <w:rPr>
+                <w:rFonts w:ascii="Times New Roman" w:hAnsi="Times New Roman"/>
+                <w:bCs/>
+                <w:sz w:val="24"/>
+                <w:szCs w:val="24"/>
+              </w:rPr>
+              <w:t xml:space="preserve"> (Hoffman, 2016)</w:t>
+            </w:r>
+            <w:r>
+              <w:rPr>
+                <w:rFonts w:ascii="Times New Roman" w:hAnsi="Times New Roman"/>
+                <w:bCs/>
+                <w:sz w:val="24"/>
+                <w:szCs w:val="24"/>
+              </w:rPr>
+              <w:t>.</w:t>
             </w:r>
           </w:p>
         </w:tc>
@@ -495,16 +534,52 @@
                 <w:sz w:val="24"/>
                 <w:szCs w:val="24"/>
               </w:rPr>
-              <w:t xml:space="preserve">The utilities found in this directory correspond to devices, both real and abstract. There may be a program that interfaces with a SATA drive, or a </w:t>
-            </w:r>
-            <w:r>
-              <w:rPr>
-                <w:rFonts w:ascii="Times New Roman" w:hAnsi="Times New Roman"/>
-                <w:bCs/>
-                <w:sz w:val="24"/>
-                <w:szCs w:val="24"/>
-              </w:rPr>
-              <w:t>programming utility like /dev/null/, which discards all output piped into it (Hoffman, 2016).</w:t>
+              <w:t xml:space="preserve">The utilities found in this directory correspond to devices, both real and abstract. </w:t>
+            </w:r>
+            <w:r>
+              <w:rPr>
+                <w:rFonts w:ascii="Times New Roman" w:hAnsi="Times New Roman"/>
+                <w:bCs/>
+                <w:sz w:val="24"/>
+                <w:szCs w:val="24"/>
+              </w:rPr>
+              <w:t>This might store a</w:t>
+            </w:r>
+            <w:r>
+              <w:rPr>
+                <w:rFonts w:ascii="Times New Roman" w:hAnsi="Times New Roman"/>
+                <w:bCs/>
+                <w:sz w:val="24"/>
+                <w:szCs w:val="24"/>
+              </w:rPr>
+              <w:t xml:space="preserve"> program that interfaces with a SATA drive, or a </w:t>
+            </w:r>
+            <w:r>
+              <w:rPr>
+                <w:rFonts w:ascii="Times New Roman" w:hAnsi="Times New Roman"/>
+                <w:bCs/>
+                <w:sz w:val="24"/>
+                <w:szCs w:val="24"/>
+              </w:rPr>
+              <w:t>programming utility like /dev/null/, which discards all output piped into it</w:t>
+            </w:r>
+            <w:r>
+              <w:rPr>
+                <w:rFonts w:ascii="Times New Roman" w:hAnsi="Times New Roman"/>
+                <w:bCs/>
+                <w:sz w:val="24"/>
+                <w:szCs w:val="24"/>
+              </w:rPr>
+              <w:t xml:space="preserve"> from other programs</w:t>
+            </w:r>
+            <w:r>
+              <w:rPr>
+                <w:rFonts w:ascii="Times New Roman" w:hAnsi="Times New Roman"/>
+                <w:bCs/>
+                <w:sz w:val="24"/>
+                <w:szCs w:val="24"/>
+              </w:rPr>
+              <w:t xml:space="preserve"> (Hoffman, 2016).</w:t>
             </w:r>
           </w:p>
         </w:tc>
@@ -532,19 +607,8 @@
                 <w:sz w:val="24"/>
                 <w:szCs w:val="24"/>
               </w:rPr>
-              <w:t>/</w:t>
-            </w:r>
-            <w:proofErr w:type="spellStart"/>
-            <w:r>
-              <w:rPr>
-                <w:rFonts w:ascii="Times New Roman" w:hAnsi="Times New Roman"/>
-                <w:bCs/>
-                <w:sz w:val="24"/>
-                <w:szCs w:val="24"/>
-              </w:rPr>
-              <w:t>etc</w:t>
-            </w:r>
-            <w:proofErr w:type="spellEnd"/>
+              <w:t>/etc</w:t>
+            </w:r>
           </w:p>
         </w:tc>
         <w:tc>
@@ -569,27 +633,61 @@
                 <w:sz w:val="24"/>
                 <w:szCs w:val="24"/>
               </w:rPr>
-              <w:t xml:space="preserve">The files here are configuration files. They configure settings on a system-wide basis, but user-level settings are set in the </w:t>
-            </w:r>
-            <w:proofErr w:type="spellStart"/>
-            <w:r>
-              <w:rPr>
-                <w:rFonts w:ascii="Times New Roman" w:hAnsi="Times New Roman"/>
-                <w:bCs/>
-                <w:sz w:val="24"/>
-                <w:szCs w:val="24"/>
-              </w:rPr>
-              <w:t>usr</w:t>
-            </w:r>
-            <w:proofErr w:type="spellEnd"/>
-            <w:r>
-              <w:rPr>
-                <w:rFonts w:ascii="Times New Roman" w:hAnsi="Times New Roman"/>
-                <w:bCs/>
-                <w:sz w:val="24"/>
-                <w:szCs w:val="24"/>
-              </w:rPr>
-              <w:t>/ directories, respectively (Hoffman, 2016).</w:t>
+              <w:t xml:space="preserve">The files here are configuration files. They configure settings on a system-wide basis, </w:t>
+            </w:r>
+            <w:r>
+              <w:rPr>
+                <w:rFonts w:ascii="Times New Roman" w:hAnsi="Times New Roman"/>
+                <w:bCs/>
+                <w:sz w:val="24"/>
+                <w:szCs w:val="24"/>
+              </w:rPr>
+              <w:t>separate from</w:t>
+            </w:r>
+            <w:r>
+              <w:rPr>
+                <w:rFonts w:ascii="Times New Roman" w:hAnsi="Times New Roman"/>
+                <w:bCs/>
+                <w:sz w:val="24"/>
+                <w:szCs w:val="24"/>
+              </w:rPr>
+              <w:t xml:space="preserve"> user-level settings</w:t>
+            </w:r>
+            <w:r>
+              <w:rPr>
+                <w:rFonts w:ascii="Times New Roman" w:hAnsi="Times New Roman"/>
+                <w:bCs/>
+                <w:sz w:val="24"/>
+                <w:szCs w:val="24"/>
+              </w:rPr>
+              <w:t xml:space="preserve">, which </w:t>
+            </w:r>
+            <w:r>
+              <w:rPr>
+                <w:rFonts w:ascii="Times New Roman" w:hAnsi="Times New Roman"/>
+                <w:bCs/>
+                <w:sz w:val="24"/>
+                <w:szCs w:val="24"/>
+              </w:rPr>
+              <w:t>are set in the usr/ directories</w:t>
+            </w:r>
+            <w:r>
+              <w:rPr>
+                <w:rFonts w:ascii="Times New Roman" w:hAnsi="Times New Roman"/>
+                <w:bCs/>
+                <w:sz w:val="24"/>
+                <w:szCs w:val="24"/>
+              </w:rPr>
+              <w:t xml:space="preserve"> </w:t>
+            </w:r>
+            <w:r>
+              <w:rPr>
+                <w:rFonts w:ascii="Times New Roman" w:hAnsi="Times New Roman"/>
+                <w:bCs/>
+                <w:sz w:val="24"/>
+                <w:szCs w:val="24"/>
+              </w:rPr>
+              <w:t>(Hoffman, 2016).</w:t>
             </w:r>
           </w:p>
         </w:tc>
@@ -680,10 +778,80 @@
               <w:rPr>
                 <w:rFonts w:ascii="Times New Roman" w:hAnsi="Times New Roman"/>
                 <w:bCs/>
+                <w:i/>
+                <w:iCs/>
+                <w:sz w:val="24"/>
+                <w:szCs w:val="24"/>
+              </w:rPr>
+              <w:t xml:space="preserve"> </w:t>
+            </w:r>
+            <w:r>
+              <w:rPr>
+                <w:rFonts w:ascii="Times New Roman" w:hAnsi="Times New Roman"/>
+                <w:bCs/>
+                <w:sz w:val="24"/>
+                <w:szCs w:val="24"/>
+              </w:rPr>
+              <w:t xml:space="preserve">and </w:t>
+            </w:r>
+            <w:r>
+              <w:rPr>
+                <w:rFonts w:ascii="Times New Roman" w:hAnsi="Times New Roman"/>
+                <w:bCs/>
+                <w:i/>
+                <w:iCs/>
+                <w:sz w:val="24"/>
+                <w:szCs w:val="24"/>
+              </w:rPr>
+              <w:t>/sbin</w:t>
+            </w:r>
+            <w:r>
+              <w:rPr>
+                <w:rFonts w:ascii="Times New Roman" w:hAnsi="Times New Roman"/>
+                <w:bCs/>
                 <w:sz w:val="24"/>
                 <w:szCs w:val="24"/>
               </w:rPr>
               <w:t xml:space="preserve"> directory (Hoffman, 2016).</w:t>
+            </w:r>
+            <w:r>
+              <w:rPr>
+                <w:rFonts w:ascii="Times New Roman" w:hAnsi="Times New Roman"/>
+                <w:bCs/>
+                <w:sz w:val="24"/>
+                <w:szCs w:val="24"/>
+              </w:rPr>
+              <w:t xml:space="preserve"> User-specific </w:t>
+            </w:r>
+            <w:r>
+              <w:rPr>
+                <w:rFonts w:ascii="Times New Roman" w:hAnsi="Times New Roman"/>
+                <w:bCs/>
+                <w:sz w:val="24"/>
+                <w:szCs w:val="24"/>
+              </w:rPr>
+              <w:lastRenderedPageBreak/>
+              <w:t xml:space="preserve">libraries are held in the </w:t>
+            </w:r>
+            <w:r>
+              <w:rPr>
+                <w:rFonts w:ascii="Times New Roman" w:hAnsi="Times New Roman"/>
+                <w:bCs/>
+                <w:i/>
+                <w:iCs/>
+                <w:sz w:val="24"/>
+                <w:szCs w:val="24"/>
+              </w:rPr>
+              <w:t>/user/lib</w:t>
+            </w:r>
+            <w:r>
+              <w:rPr>
+                <w:rFonts w:ascii="Times New Roman" w:hAnsi="Times New Roman"/>
+                <w:bCs/>
+                <w:sz w:val="24"/>
+                <w:szCs w:val="24"/>
+              </w:rPr>
+              <w:t xml:space="preserve"> directory instead.</w:t>
             </w:r>
           </w:p>
         </w:tc>
@@ -711,6 +879,7 @@
                 <w:sz w:val="24"/>
                 <w:szCs w:val="24"/>
               </w:rPr>
+              <w:lastRenderedPageBreak/>
               <w:t>/boo</w:t>
             </w:r>
             <w:r>
@@ -774,7 +943,6 @@
                 <w:sz w:val="24"/>
                 <w:szCs w:val="24"/>
               </w:rPr>
-              <w:lastRenderedPageBreak/>
               <w:t>/home</w:t>
             </w:r>
           </w:p>
@@ -829,19 +997,8 @@
                 <w:sz w:val="24"/>
                 <w:szCs w:val="24"/>
               </w:rPr>
-              <w:t>/</w:t>
-            </w:r>
-            <w:proofErr w:type="spellStart"/>
-            <w:r>
-              <w:rPr>
-                <w:rFonts w:ascii="Times New Roman" w:hAnsi="Times New Roman"/>
-                <w:bCs/>
-                <w:sz w:val="24"/>
-                <w:szCs w:val="24"/>
-              </w:rPr>
-              <w:t>mnt</w:t>
-            </w:r>
-            <w:proofErr w:type="spellEnd"/>
+              <w:t>/mnt</w:t>
+            </w:r>
           </w:p>
         </w:tc>
         <w:tc>
@@ -968,19 +1125,8 @@
                 <w:sz w:val="24"/>
                 <w:szCs w:val="24"/>
               </w:rPr>
-              <w:t>/</w:t>
-            </w:r>
-            <w:proofErr w:type="spellStart"/>
-            <w:r>
-              <w:rPr>
-                <w:rFonts w:ascii="Times New Roman" w:hAnsi="Times New Roman"/>
-                <w:bCs/>
-                <w:sz w:val="24"/>
-                <w:szCs w:val="24"/>
-              </w:rPr>
-              <w:t>tmp</w:t>
-            </w:r>
-            <w:proofErr w:type="spellEnd"/>
+              <w:t>/tmp</w:t>
+            </w:r>
           </w:p>
         </w:tc>
         <w:tc>
@@ -1016,17 +1162,15 @@
               </w:rPr>
               <w:t xml:space="preserve"> Open applications seem to use this space to store data that it doesn’t need immediately in </w:t>
             </w:r>
-            <w:proofErr w:type="gramStart"/>
-            <w:r>
-              <w:rPr>
-                <w:rFonts w:ascii="Times New Roman" w:hAnsi="Times New Roman"/>
-                <w:bCs/>
-                <w:sz w:val="24"/>
-                <w:szCs w:val="24"/>
-              </w:rPr>
-              <w:t>RAM, but</w:t>
-            </w:r>
-            <w:proofErr w:type="gramEnd"/>
+            <w:r>
+              <w:rPr>
+                <w:rFonts w:ascii="Times New Roman" w:hAnsi="Times New Roman"/>
+                <w:bCs/>
+                <w:sz w:val="24"/>
+                <w:szCs w:val="24"/>
+              </w:rPr>
+              <w:t>RAM but</w:t>
+            </w:r>
             <w:r>
               <w:rPr>
                 <w:rFonts w:ascii="Times New Roman" w:hAnsi="Times New Roman"/>
@@ -1062,19 +1206,8 @@
                 <w:sz w:val="24"/>
                 <w:szCs w:val="24"/>
               </w:rPr>
-              <w:t>/</w:t>
-            </w:r>
-            <w:proofErr w:type="spellStart"/>
-            <w:r>
-              <w:rPr>
-                <w:rFonts w:ascii="Times New Roman" w:hAnsi="Times New Roman"/>
-                <w:bCs/>
-                <w:sz w:val="24"/>
-                <w:szCs w:val="24"/>
-              </w:rPr>
-              <w:t>usr</w:t>
-            </w:r>
-            <w:proofErr w:type="spellEnd"/>
+              <w:t>/usr</w:t>
+            </w:r>
           </w:p>
         </w:tc>
         <w:tc>
@@ -1101,10 +1234,27 @@
                 <w:sz w:val="24"/>
                 <w:szCs w:val="24"/>
               </w:rPr>
-              <w:t>This directory contains all user-specific programs and settings. It may hold user-specific binary executable programs which aren’t essential to kernel operations. It is also where user-level programs, like a game installed from the internet, might be installed to (Hoffman, 2016).</w:t>
-            </w:r>
-            <w:bookmarkStart w:id="0" w:name="_GoBack"/>
-            <w:bookmarkEnd w:id="0"/>
+              <w:t xml:space="preserve">This directory contains all user-specific programs and settings. It may hold user-specific binary executable programs which aren’t essential to kernel operations. It is also where user-level programs, like a game installed from the internet, might be </w:t>
+            </w:r>
+            <w:r>
+              <w:rPr>
+                <w:rFonts w:ascii="Times New Roman" w:hAnsi="Times New Roman"/>
+                <w:bCs/>
+                <w:sz w:val="24"/>
+                <w:szCs w:val="24"/>
+              </w:rPr>
+              <w:lastRenderedPageBreak/>
+              <w:t>installed to (Hoffman, 2016).</w:t>
+            </w:r>
+            <w:r>
+              <w:rPr>
+                <w:rFonts w:ascii="Times New Roman" w:hAnsi="Times New Roman"/>
+                <w:bCs/>
+                <w:sz w:val="24"/>
+                <w:szCs w:val="24"/>
+              </w:rPr>
+              <w:t xml:space="preserve"> This folder is read-only.</w:t>
+            </w:r>
           </w:p>
         </w:tc>
       </w:tr>
@@ -1131,6 +1281,7 @@
                 <w:sz w:val="24"/>
                 <w:szCs w:val="24"/>
               </w:rPr>
+              <w:lastRenderedPageBreak/>
               <w:t>/var</w:t>
             </w:r>
           </w:p>
@@ -1150,6 +1301,35 @@
                 <w:szCs w:val="24"/>
               </w:rPr>
             </w:pPr>
+            <w:r>
+              <w:rPr>
+                <w:rFonts w:ascii="Times New Roman" w:hAnsi="Times New Roman"/>
+                <w:bCs/>
+                <w:sz w:val="24"/>
+                <w:szCs w:val="24"/>
+              </w:rPr>
+              <w:t xml:space="preserve">This is the writable counterpart to the </w:t>
+            </w:r>
+            <w:r>
+              <w:rPr>
+                <w:rFonts w:ascii="Times New Roman" w:hAnsi="Times New Roman"/>
+                <w:bCs/>
+                <w:i/>
+                <w:iCs/>
+                <w:sz w:val="24"/>
+                <w:szCs w:val="24"/>
+              </w:rPr>
+              <w:t>/usr</w:t>
+            </w:r>
+            <w:r>
+              <w:rPr>
+                <w:rFonts w:ascii="Times New Roman" w:hAnsi="Times New Roman"/>
+                <w:bCs/>
+                <w:sz w:val="24"/>
+                <w:szCs w:val="24"/>
+              </w:rPr>
+              <w:t xml:space="preserve"> directory. Here, programs may write logs or cache files during ordinary execution (Hoffman, 2016).</w:t>
+            </w:r>
           </w:p>
         </w:tc>
       </w:tr>
@@ -1176,19 +1356,8 @@
                 <w:sz w:val="24"/>
                 <w:szCs w:val="24"/>
               </w:rPr>
-              <w:t>/</w:t>
-            </w:r>
-            <w:proofErr w:type="spellStart"/>
-            <w:r>
-              <w:rPr>
-                <w:rFonts w:ascii="Times New Roman" w:hAnsi="Times New Roman"/>
-                <w:bCs/>
-                <w:sz w:val="24"/>
-                <w:szCs w:val="24"/>
-              </w:rPr>
-              <w:t>sbin</w:t>
-            </w:r>
-            <w:proofErr w:type="spellEnd"/>
+              <w:t>/sbin</w:t>
+            </w:r>
           </w:p>
         </w:tc>
         <w:tc>
@@ -1206,6 +1375,62 @@
                 <w:szCs w:val="24"/>
               </w:rPr>
             </w:pPr>
+            <w:r>
+              <w:rPr>
+                <w:rFonts w:ascii="Times New Roman" w:hAnsi="Times New Roman"/>
+                <w:bCs/>
+                <w:sz w:val="24"/>
+                <w:szCs w:val="24"/>
+              </w:rPr>
+              <w:t xml:space="preserve">This directory is similar in nature to the </w:t>
+            </w:r>
+            <w:r>
+              <w:rPr>
+                <w:rFonts w:ascii="Times New Roman" w:hAnsi="Times New Roman"/>
+                <w:bCs/>
+                <w:i/>
+                <w:iCs/>
+                <w:sz w:val="24"/>
+                <w:szCs w:val="24"/>
+              </w:rPr>
+              <w:t>/bin</w:t>
+            </w:r>
+            <w:r>
+              <w:rPr>
+                <w:rFonts w:ascii="Times New Roman" w:hAnsi="Times New Roman"/>
+                <w:bCs/>
+                <w:sz w:val="24"/>
+                <w:szCs w:val="24"/>
+              </w:rPr>
+              <w:t xml:space="preserve"> directory. Except, the binaries included here </w:t>
+            </w:r>
+            <w:r>
+              <w:rPr>
+                <w:rFonts w:ascii="Times New Roman" w:hAnsi="Times New Roman"/>
+                <w:bCs/>
+                <w:sz w:val="24"/>
+                <w:szCs w:val="24"/>
+              </w:rPr>
+              <w:t xml:space="preserve">are </w:t>
+            </w:r>
+            <w:r>
+              <w:rPr>
+                <w:rFonts w:ascii="Times New Roman" w:hAnsi="Times New Roman"/>
+                <w:bCs/>
+                <w:sz w:val="24"/>
+                <w:szCs w:val="24"/>
+              </w:rPr>
+              <w:t>intended</w:t>
+            </w:r>
+            <w:r>
+              <w:rPr>
+                <w:rFonts w:ascii="Times New Roman" w:hAnsi="Times New Roman"/>
+                <w:bCs/>
+                <w:sz w:val="24"/>
+                <w:szCs w:val="24"/>
+              </w:rPr>
+              <w:t xml:space="preserve"> for use by system administrators logged into the root user.</w:t>
+            </w:r>
           </w:p>
         </w:tc>
       </w:tr>
@@ -1251,6 +1476,55 @@
                 <w:szCs w:val="24"/>
               </w:rPr>
             </w:pPr>
+            <w:r>
+              <w:rPr>
+                <w:rFonts w:ascii="Times New Roman" w:hAnsi="Times New Roman"/>
+                <w:bCs/>
+                <w:sz w:val="24"/>
+                <w:szCs w:val="24"/>
+              </w:rPr>
+              <w:t xml:space="preserve">The only </w:t>
+            </w:r>
+            <w:r>
+              <w:rPr>
+                <w:rFonts w:ascii="Times New Roman" w:hAnsi="Times New Roman"/>
+                <w:bCs/>
+                <w:i/>
+                <w:iCs/>
+                <w:sz w:val="24"/>
+                <w:szCs w:val="24"/>
+              </w:rPr>
+              <w:t>/kernel</w:t>
+            </w:r>
+            <w:r>
+              <w:rPr>
+                <w:rFonts w:ascii="Times New Roman" w:hAnsi="Times New Roman"/>
+                <w:bCs/>
+                <w:sz w:val="24"/>
+                <w:szCs w:val="24"/>
+              </w:rPr>
+              <w:t xml:space="preserve"> directory to be found was under </w:t>
+            </w:r>
+            <w:r>
+              <w:rPr>
+                <w:rFonts w:ascii="Times New Roman" w:hAnsi="Times New Roman"/>
+                <w:bCs/>
+                <w:i/>
+                <w:iCs/>
+                <w:sz w:val="24"/>
+                <w:szCs w:val="24"/>
+              </w:rPr>
+              <w:t>/sys/kernel</w:t>
+            </w:r>
+            <w:r>
+              <w:rPr>
+                <w:rFonts w:ascii="Times New Roman" w:hAnsi="Times New Roman"/>
+                <w:bCs/>
+                <w:sz w:val="24"/>
+                <w:szCs w:val="24"/>
+              </w:rPr>
+              <w:t>, which seems to hold configuration files and peripheral program files that may not be essential to ordinary kernel operations.</w:t>
+            </w:r>
           </w:p>
         </w:tc>
       </w:tr>
@@ -1276,8 +1550,7 @@
           <w:rFonts w:ascii="Times New Roman" w:hAnsi="Times New Roman"/>
           <w:b/>
         </w:rPr>
-        <w:lastRenderedPageBreak/>
-        <w:t>Second Subheading</w:t>
+        <w:t>Root Directory</w:t>
       </w:r>
     </w:p>
     <w:p>
@@ -1292,185 +1565,57 @@
           <w:rFonts w:ascii="Times New Roman" w:hAnsi="Times New Roman"/>
         </w:rPr>
         <w:tab/>
-        <w:t>APA dictates that you should avoid having only one subsection heading and subsection within a section.</w:t>
-      </w:r>
-      <w:r>
-        <w:rPr>
-          <w:rFonts w:ascii="Times New Roman" w:hAnsi="Times New Roman"/>
-        </w:rPr>
-        <w:t xml:space="preserve"> </w:t>
-      </w:r>
-      <w:r>
-        <w:rPr>
-          <w:rFonts w:ascii="Times New Roman" w:hAnsi="Times New Roman"/>
-        </w:rPr>
-        <w:t>In other words, use at least two subheadings under a main heading, or do not use any at all.</w:t>
-      </w:r>
-    </w:p>
-    <w:p>
-      <w:pPr>
-        <w:spacing w:line="480" w:lineRule="auto"/>
-        <w:ind w:firstLine="720"/>
-        <w:rPr>
-          <w:rFonts w:ascii="Times New Roman" w:hAnsi="Times New Roman"/>
-        </w:rPr>
-      </w:pPr>
-      <w:r>
-        <w:rPr>
-          <w:rFonts w:ascii="Times New Roman" w:hAnsi="Times New Roman"/>
-        </w:rPr>
-        <w:t>When you are ready to write, and after having read these instructions completely, you can delete these directions and start typing.</w:t>
-      </w:r>
-      <w:r>
-        <w:rPr>
-          <w:rFonts w:ascii="Times New Roman" w:hAnsi="Times New Roman"/>
-        </w:rPr>
-        <w:t xml:space="preserve"> </w:t>
-      </w:r>
-      <w:r>
-        <w:rPr>
-          <w:rFonts w:ascii="Times New Roman" w:hAnsi="Times New Roman"/>
-        </w:rPr>
-        <w:t>The formatting should stay the same.</w:t>
-      </w:r>
-      <w:r>
-        <w:rPr>
-          <w:rFonts w:ascii="Times New Roman" w:hAnsi="Times New Roman"/>
-        </w:rPr>
-        <w:t xml:space="preserve"> </w:t>
-      </w:r>
-      <w:r>
-        <w:rPr>
-          <w:rFonts w:ascii="Times New Roman" w:hAnsi="Times New Roman"/>
-        </w:rPr>
-        <w:t>However, one item that you will have to change is the page header, which is placed at the top of each page along with the page number.</w:t>
-      </w:r>
-      <w:r>
-        <w:rPr>
-          <w:rFonts w:ascii="Times New Roman" w:hAnsi="Times New Roman"/>
-        </w:rPr>
-        <w:t xml:space="preserve"> </w:t>
-      </w:r>
-      <w:r>
-        <w:rPr>
-          <w:rFonts w:ascii="Times New Roman" w:hAnsi="Times New Roman"/>
-        </w:rPr>
-        <w:t>The words included in the page header should be reflective of the title of your paper, so that if the pages are intermixed with other papers they will be identifiable.</w:t>
-      </w:r>
-      <w:r>
-        <w:rPr>
-          <w:rFonts w:ascii="Times New Roman" w:hAnsi="Times New Roman"/>
-        </w:rPr>
-        <w:t xml:space="preserve"> </w:t>
-      </w:r>
-      <w:r>
-        <w:rPr>
-          <w:rFonts w:ascii="Times New Roman" w:hAnsi="Times New Roman"/>
-        </w:rPr>
-        <w:t>When using Word 2003, double click on the words in the page header.</w:t>
-      </w:r>
-      <w:r>
-        <w:rPr>
-          <w:rFonts w:ascii="Times New Roman" w:hAnsi="Times New Roman"/>
-        </w:rPr>
-        <w:t xml:space="preserve"> </w:t>
-      </w:r>
-      <w:r>
-        <w:rPr>
-          <w:rFonts w:ascii="Times New Roman" w:hAnsi="Times New Roman"/>
-        </w:rPr>
-        <w:t>This should enable you to edit the words.</w:t>
-      </w:r>
-      <w:r>
-        <w:rPr>
-          <w:rFonts w:ascii="Times New Roman" w:hAnsi="Times New Roman"/>
-        </w:rPr>
-        <w:t xml:space="preserve"> </w:t>
-      </w:r>
-      <w:r>
-        <w:rPr>
-          <w:rFonts w:ascii="Times New Roman" w:hAnsi="Times New Roman"/>
-        </w:rPr>
-        <w:t>You should not have to edit the page numbers.</w:t>
-      </w:r>
-      <w:r>
-        <w:rPr>
-          <w:rFonts w:ascii="Times New Roman" w:hAnsi="Times New Roman"/>
-        </w:rPr>
-        <w:t xml:space="preserve"> </w:t>
+      </w:r>
+      <w:r>
+        <w:rPr>
+          <w:rFonts w:ascii="Times New Roman" w:hAnsi="Times New Roman"/>
+        </w:rPr>
+        <w:t xml:space="preserve">The directions for this section were to list all the directories under </w:t>
+      </w:r>
+      <w:r>
+        <w:rPr>
+          <w:rFonts w:ascii="Times New Roman" w:hAnsi="Times New Roman"/>
+          <w:i/>
+          <w:iCs/>
+        </w:rPr>
+        <w:t>/root</w:t>
+      </w:r>
+      <w:r>
+        <w:rPr>
+          <w:rFonts w:ascii="Times New Roman" w:hAnsi="Times New Roman"/>
+        </w:rPr>
+        <w:t xml:space="preserve"> and give a short explanation for the purpose of each. However, </w:t>
+      </w:r>
+      <w:r>
+        <w:rPr>
+          <w:rFonts w:ascii="Times New Roman" w:hAnsi="Times New Roman"/>
+        </w:rPr>
+        <w:t>on my MacBook, running OSX, the directories under root only mirror the Linux file system to an extent.</w:t>
       </w:r>
     </w:p>
     <w:p>
       <w:pPr>
         <w:pStyle w:val="BodyText2"/>
-        <w:rPr>
-          <w:rFonts w:ascii="Times New Roman" w:hAnsi="Times New Roman"/>
+        <w:ind w:firstLine="0"/>
+        <w:rPr>
+          <w:rFonts w:ascii="Times New Roman" w:hAnsi="Times New Roman"/>
+          <w:b/>
+          <w:bCs/>
         </w:rPr>
       </w:pPr>
       <w:r>
         <w:rPr>
           <w:rFonts w:ascii="Times New Roman" w:hAnsi="Times New Roman"/>
-        </w:rPr>
-        <w:t>In addition to spacing, APA style includes a special way of citing resource articles.</w:t>
-      </w:r>
-      <w:r>
-        <w:rPr>
-          <w:rFonts w:ascii="Times New Roman" w:hAnsi="Times New Roman"/>
-        </w:rPr>
-        <w:t xml:space="preserve"> </w:t>
-      </w:r>
-      <w:r>
-        <w:rPr>
-          <w:rFonts w:ascii="Times New Roman" w:hAnsi="Times New Roman"/>
-        </w:rPr>
-        <w:t>See the APA manual for specifics regarding in-text citations.</w:t>
-      </w:r>
-      <w:r>
-        <w:rPr>
-          <w:rFonts w:ascii="Times New Roman" w:hAnsi="Times New Roman"/>
-        </w:rPr>
-        <w:t xml:space="preserve"> </w:t>
-      </w:r>
-      <w:r>
-        <w:rPr>
-          <w:rFonts w:ascii="Times New Roman" w:hAnsi="Times New Roman"/>
-        </w:rPr>
-        <w:t>The APA manual also discusses the desired tone of writing, grammar, punctuation, formatting for numbers, and a variety of other important topics.</w:t>
-      </w:r>
-      <w:r>
-        <w:rPr>
-          <w:rFonts w:ascii="Times New Roman" w:hAnsi="Times New Roman"/>
-        </w:rPr>
-        <w:t xml:space="preserve"> </w:t>
-      </w:r>
-      <w:r>
-        <w:rPr>
-          <w:rFonts w:ascii="Times New Roman" w:hAnsi="Times New Roman"/>
-        </w:rPr>
-        <w:t>Although the APA style rules are used in this template, the purpose of the template is only to demonstrate spacing and the general parts of the paper.</w:t>
-      </w:r>
-      <w:r>
-        <w:rPr>
-          <w:rFonts w:ascii="Times New Roman" w:hAnsi="Times New Roman"/>
-        </w:rPr>
-        <w:t xml:space="preserve"> </w:t>
-      </w:r>
-      <w:r>
-        <w:rPr>
-          <w:rFonts w:ascii="Times New Roman" w:hAnsi="Times New Roman"/>
-        </w:rPr>
-        <w:t>The student will need to refer to the APA manual for other format directions. GCU has prepared an APA Style Guide available in the Student Writing Center for additional help in correctly formatting according to APA style.</w:t>
-      </w:r>
-      <w:r>
-        <w:rPr>
-          <w:rFonts w:ascii="Times New Roman" w:hAnsi="Times New Roman"/>
-        </w:rPr>
-        <w:t xml:space="preserve"> </w:t>
+          <w:b/>
+          <w:bCs/>
+        </w:rPr>
+        <w:t>C Compiler Flow Chart</w:t>
       </w:r>
     </w:p>
     <w:p>
       <w:pPr>
         <w:pStyle w:val="BodyText2"/>
+        <w:ind w:firstLine="0"/>
         <w:rPr>
           <w:rFonts w:ascii="Times New Roman" w:hAnsi="Times New Roman"/>
         </w:rPr>
@@ -1479,98 +1624,208 @@
         <w:rPr>
           <w:rFonts w:ascii="Times New Roman" w:hAnsi="Times New Roman"/>
         </w:rPr>
-        <w:t>The reference list should appear at the end of a paper</w:t>
-      </w:r>
-      <w:r>
-        <w:rPr>
-          <w:rFonts w:ascii="Times New Roman" w:hAnsi="Times New Roman"/>
-        </w:rPr>
-        <w:t xml:space="preserve"> (see the next page)</w:t>
-      </w:r>
-      <w:r>
-        <w:rPr>
-          <w:rFonts w:ascii="Times New Roman" w:hAnsi="Times New Roman"/>
-        </w:rPr>
-        <w:t>.</w:t>
-      </w:r>
-      <w:r>
-        <w:rPr>
-          <w:rFonts w:ascii="Times New Roman" w:hAnsi="Times New Roman"/>
-        </w:rPr>
-        <w:t xml:space="preserve"> </w:t>
-      </w:r>
-      <w:r>
-        <w:rPr>
-          <w:rFonts w:ascii="Times New Roman" w:hAnsi="Times New Roman"/>
-        </w:rPr>
-        <w:t>It provides the information necessary for a reader to locate and retrieve any source you cite in the body of the paper.</w:t>
-      </w:r>
-      <w:r>
-        <w:rPr>
-          <w:rFonts w:ascii="Times New Roman" w:hAnsi="Times New Roman"/>
-        </w:rPr>
-        <w:t xml:space="preserve"> </w:t>
-      </w:r>
-      <w:r>
-        <w:rPr>
-          <w:rFonts w:ascii="Times New Roman" w:hAnsi="Times New Roman"/>
-        </w:rPr>
-        <w:t>Each source you cite in the paper must appear in your reference list; likewise, each entry in the reference list must be cited in your text.</w:t>
-      </w:r>
-      <w:r>
-        <w:rPr>
-          <w:rFonts w:ascii="Times New Roman" w:hAnsi="Times New Roman"/>
-        </w:rPr>
-        <w:t xml:space="preserve"> </w:t>
-      </w:r>
-      <w:r>
-        <w:rPr>
-          <w:rFonts w:ascii="Times New Roman" w:hAnsi="Times New Roman"/>
-        </w:rPr>
-        <w:t xml:space="preserve">A sample reference page is included below; </w:t>
-      </w:r>
-      <w:r>
-        <w:rPr>
-          <w:rFonts w:ascii="Times New Roman" w:hAnsi="Times New Roman"/>
-        </w:rPr>
-        <w:t xml:space="preserve">this </w:t>
+        <w:tab/>
+        <w:t>Below</w:t>
+      </w:r>
+      <w:r>
+        <w:rPr>
+          <w:rFonts w:ascii="Times New Roman" w:hAnsi="Times New Roman"/>
+        </w:rPr>
+        <w:t xml:space="preserve"> in Figure 1</w:t>
+      </w:r>
+      <w:r>
+        <w:rPr>
+          <w:rFonts w:ascii="Times New Roman" w:hAnsi="Times New Roman"/>
+        </w:rPr>
+        <w:t xml:space="preserve"> is a flow chart </w:t>
+      </w:r>
+      <w:r>
+        <w:rPr>
+          <w:rFonts w:ascii="Times New Roman" w:hAnsi="Times New Roman"/>
+        </w:rPr>
+        <w:t>which diagrams</w:t>
+      </w:r>
+      <w:r>
+        <w:rPr>
+          <w:rFonts w:ascii="Times New Roman" w:hAnsi="Times New Roman"/>
+        </w:rPr>
+        <w:t xml:space="preserve"> the high-level process of compiling a C program</w:t>
+      </w:r>
+      <w:r>
+        <w:rPr>
+          <w:rFonts w:ascii="Times New Roman" w:hAnsi="Times New Roman"/>
+        </w:rPr>
+        <w:t xml:space="preserve">. The two main components of the process, sections </w:t>
+      </w:r>
+      <w:r>
+        <w:rPr>
+          <w:rFonts w:ascii="Times New Roman" w:hAnsi="Times New Roman"/>
+          <w:i/>
+          <w:iCs/>
+        </w:rPr>
+        <w:t>A</w:t>
+      </w:r>
+      <w:r>
+        <w:rPr>
+          <w:rFonts w:ascii="Times New Roman" w:hAnsi="Times New Roman"/>
+        </w:rPr>
+        <w:t xml:space="preserve"> and </w:t>
+      </w:r>
+      <w:r>
+        <w:rPr>
+          <w:rFonts w:ascii="Times New Roman" w:hAnsi="Times New Roman"/>
+          <w:i/>
+          <w:iCs/>
+        </w:rPr>
+        <w:t xml:space="preserve">B, </w:t>
+      </w:r>
+      <w:r>
+        <w:rPr>
+          <w:rFonts w:ascii="Times New Roman" w:hAnsi="Times New Roman"/>
+        </w:rPr>
+        <w:t>are</w:t>
+      </w:r>
+      <w:r>
+        <w:rPr>
+          <w:rFonts w:ascii="Times New Roman" w:hAnsi="Times New Roman"/>
+        </w:rPr>
+        <w:t xml:space="preserve"> segmented away from the main process line. </w:t>
+      </w:r>
+      <w:r>
+        <w:rPr>
+          <w:rFonts w:ascii="Times New Roman" w:hAnsi="Times New Roman"/>
+          <w:i/>
+          <w:iCs/>
+        </w:rPr>
+        <w:t xml:space="preserve">A </w:t>
+      </w:r>
+      <w:r>
+        <w:rPr>
+          <w:rFonts w:ascii="Times New Roman" w:hAnsi="Times New Roman"/>
+        </w:rPr>
+        <w:t xml:space="preserve">shows the flow of creating a temporary directory to hold the tokens generated from parsing out the user’s C program. </w:t>
+      </w:r>
+      <w:r>
+        <w:rPr>
+          <w:rFonts w:ascii="Times New Roman" w:hAnsi="Times New Roman"/>
+          <w:i/>
+          <w:iCs/>
+        </w:rPr>
+        <w:t xml:space="preserve">B </w:t>
+      </w:r>
+      <w:r>
+        <w:rPr>
+          <w:rFonts w:ascii="Times New Roman" w:hAnsi="Times New Roman"/>
+        </w:rPr>
+        <w:t xml:space="preserve">illustrates the process of linking the temporary token file with a required system library, </w:t>
+      </w:r>
+      <w:r>
+        <w:rPr>
+          <w:rFonts w:ascii="Times New Roman" w:hAnsi="Times New Roman"/>
+          <w:i/>
+          <w:iCs/>
+        </w:rPr>
+        <w:t>system.out</w:t>
+      </w:r>
+      <w:r>
+        <w:rPr>
+          <w:rFonts w:ascii="Times New Roman" w:hAnsi="Times New Roman"/>
+        </w:rPr>
+        <w:t>, so a final executable file may be generated in the user’s current directory.</w:t>
+      </w:r>
+      <w:r>
+        <w:rPr>
+          <w:rFonts w:ascii="Times New Roman" w:hAnsi="Times New Roman"/>
+        </w:rPr>
+        <w:t xml:space="preserve"> Of course, this chart overly simplifies the complexity of </w:t>
       </w:r>
       <w:r>
         <w:rPr>
           <w:rFonts w:ascii="Times New Roman" w:hAnsi="Times New Roman"/>
         </w:rPr>
         <w:lastRenderedPageBreak/>
-        <w:t>page includes examples of how to format different reference types (e.g., books, journal articles, information from a website)</w:t>
-      </w:r>
-      <w:r>
-        <w:rPr>
-          <w:rFonts w:ascii="Times New Roman" w:hAnsi="Times New Roman"/>
-        </w:rPr>
-        <w:t>.</w:t>
-      </w:r>
-      <w:r>
-        <w:rPr>
-          <w:rFonts w:ascii="Times New Roman" w:hAnsi="Times New Roman"/>
-        </w:rPr>
-        <w:t xml:space="preserve"> </w:t>
-      </w:r>
-      <w:r>
-        <w:rPr>
-          <w:rFonts w:ascii="Times New Roman" w:hAnsi="Times New Roman"/>
-        </w:rPr>
-        <w:t xml:space="preserve">The examples on the following page include </w:t>
-      </w:r>
-      <w:r>
-        <w:rPr>
-          <w:rFonts w:ascii="Times New Roman" w:hAnsi="Times New Roman"/>
-        </w:rPr>
-        <w:t>e</w:t>
-      </w:r>
-      <w:r>
-        <w:rPr>
-          <w:rFonts w:ascii="Times New Roman" w:hAnsi="Times New Roman"/>
-        </w:rPr>
-        <w:t>xamples taken directly from the APA manual.</w:t>
+        <w:t>compiling C programs. Just the error checking and handling alone warrants many larger flow charts than this.</w:t>
+      </w:r>
+    </w:p>
+    <w:p>
+      <w:pPr>
+        <w:pStyle w:val="BodyText2"/>
+        <w:ind w:firstLine="0"/>
+        <w:jc w:val="center"/>
+        <w:rPr>
+          <w:rFonts w:ascii="Times New Roman" w:hAnsi="Times New Roman"/>
+        </w:rPr>
+      </w:pPr>
+      <w:r>
+        <w:rPr>
+          <w:rFonts w:ascii="Times New Roman" w:hAnsi="Times New Roman"/>
+          <w:noProof/>
+        </w:rPr>
+        <w:drawing>
+          <wp:inline distT="0" distB="0" distL="0" distR="0" wp14:anchorId="00271D65" wp14:editId="4B417464">
+            <wp:extent cx="5943600" cy="5102860"/>
+            <wp:effectExtent l="0" t="0" r="0" b="2540"/>
+            <wp:docPr id="2" name="Picture 2" descr="A close up of text on a white background&#10;&#10;Description automatically generated"/>
+            <wp:cNvGraphicFramePr>
+              <a:graphicFrameLocks xmlns:a="http://schemas.openxmlformats.org/drawingml/2006/main" noChangeAspect="1"/>
+            </wp:cNvGraphicFramePr>
+            <a:graphic xmlns:a="http://schemas.openxmlformats.org/drawingml/2006/main">
+              <a:graphicData uri="http://schemas.openxmlformats.org/drawingml/2006/picture">
+                <pic:pic xmlns:pic="http://schemas.openxmlformats.org/drawingml/2006/picture">
+                  <pic:nvPicPr>
+                    <pic:cNvPr id="2" name="Screen Shot 2020-02-15 at 8.52.35 PM.png"/>
+                    <pic:cNvPicPr/>
+                  </pic:nvPicPr>
+                  <pic:blipFill>
+                    <a:blip r:embed="rId15" cstate="print">
+                      <a:extLst>
+                        <a:ext uri="{28A0092B-C50C-407E-A947-70E740481C1C}">
+                          <a14:useLocalDpi xmlns:a14="http://schemas.microsoft.com/office/drawing/2010/main" val="0"/>
+                        </a:ext>
+                      </a:extLst>
+                    </a:blip>
+                    <a:stretch>
+                      <a:fillRect/>
+                    </a:stretch>
+                  </pic:blipFill>
+                  <pic:spPr>
+                    <a:xfrm>
+                      <a:off x="0" y="0"/>
+                      <a:ext cx="5943600" cy="5102860"/>
+                    </a:xfrm>
+                    <a:prstGeom prst="rect">
+                      <a:avLst/>
+                    </a:prstGeom>
+                  </pic:spPr>
+                </pic:pic>
+              </a:graphicData>
+            </a:graphic>
+          </wp:inline>
+        </w:drawing>
+      </w:r>
+    </w:p>
+    <w:p>
+      <w:pPr>
+        <w:pStyle w:val="BodyText2"/>
+        <w:ind w:firstLine="0"/>
+        <w:jc w:val="center"/>
+        <w:rPr>
+          <w:rFonts w:ascii="Times New Roman" w:hAnsi="Times New Roman"/>
+        </w:rPr>
+      </w:pPr>
+      <w:r>
+        <w:rPr>
+          <w:rFonts w:ascii="Times New Roman" w:hAnsi="Times New Roman"/>
+          <w:i/>
+          <w:iCs/>
+        </w:rPr>
+        <w:t xml:space="preserve">Figure 1. </w:t>
+      </w:r>
+      <w:r>
+        <w:rPr>
+          <w:rFonts w:ascii="Times New Roman" w:hAnsi="Times New Roman"/>
+        </w:rPr>
+        <w:t>High-level diagram of basic C compiler process</w:t>
       </w:r>
     </w:p>
     <w:p>
@@ -1603,16 +1858,16 @@
         <w:ind w:left="720" w:hanging="720"/>
       </w:pPr>
       <w:r>
-        <w:t xml:space="preserve">Crawley, D. R. (2011, January 26). Linux/UNIX directories and shell commands for </w:t>
-      </w:r>
-      <w:proofErr w:type="spellStart"/>
-      <w:r>
-        <w:t>VARs.</w:t>
-      </w:r>
-      <w:proofErr w:type="spellEnd"/>
-      <w:r>
-        <w:t xml:space="preserve"> Retrieved February 14, 2020, from https://searchitchannel.techtarget.com/feature/Linux-UNIX-directories-and-shell-commands-for-VARs</w:t>
-      </w:r>
+        <w:t xml:space="preserve">Hoffman, C. (2016, September 22). The Linux Directory Structure, Explained. Retrieved February 14, 2020, from </w:t>
+      </w:r>
+      <w:hyperlink r:id="rId16" w:history="1">
+        <w:r>
+          <w:rPr>
+            <w:rStyle w:val="Hyperlink"/>
+          </w:rPr>
+          <w:t>https://www.howtogeek.com/117435/htg-explains-the-linux-directory-structure-explained/</w:t>
+        </w:r>
+      </w:hyperlink>
     </w:p>
     <w:p>
       <w:pPr>
@@ -1621,8 +1876,23 @@
         <w:ind w:left="720" w:hanging="720"/>
       </w:pPr>
       <w:r>
-        <w:t>Hoffman, C. (2016, September 22). The Linux Directory Structure, Explained. Retrieved February 14, 2020, from https://www.howtogeek.com/117435/htg-explains-the-linux-directory-structure-explained/</w:t>
-      </w:r>
+        <w:t>Tanenbaum, A.S. &amp; Bos, H. (2015).</w:t>
+      </w:r>
+      <w:r>
+        <w:rPr>
+          <w:i/>
+          <w:iCs/>
+        </w:rPr>
+        <w:t> Modern Operating Systems. </w:t>
+      </w:r>
+      <w:r>
+        <w:t xml:space="preserve">Chapter </w:t>
+      </w:r>
+      <w:r>
+        <w:t>4.</w:t>
+      </w:r>
+      <w:bookmarkStart w:id="0" w:name="_GoBack"/>
+      <w:bookmarkEnd w:id="0"/>
     </w:p>
     <w:p>
       <w:pPr>
@@ -1634,7 +1904,7 @@
       </w:pPr>
     </w:p>
     <w:sectPr>
-      <w:headerReference w:type="default" r:id="rId15"/>
+      <w:headerReference w:type="default" r:id="rId17"/>
       <w:pgSz w:w="12240" w:h="15840" w:code="1"/>
       <w:pgMar w:top="1440" w:right="1440" w:bottom="1440" w:left="1440" w:header="720" w:footer="720" w:gutter="0"/>
       <w:pgNumType w:start="2"/>
@@ -2380,6 +2650,18 @@
       <w:szCs w:val="22"/>
     </w:rPr>
   </w:style>
+  <w:style w:type="character" w:styleId="UnresolvedMention">
+    <w:name w:val="Unresolved Mention"/>
+    <w:basedOn w:val="DefaultParagraphFont"/>
+    <w:uiPriority w:val="99"/>
+    <w:semiHidden/>
+    <w:unhideWhenUsed/>
+    <w:rsid w:val="00BC146E"/>
+    <w:rPr>
+      <w:color w:val="605E5C"/>
+      <w:shd w:val="clear" w:color="auto" w:fill="E1DFDD"/>
+    </w:rPr>
+  </w:style>
 </w:styles>
 </file>
 
@@ -3032,7 +3314,7 @@
 </file>
 
 <file path=customXml/itemProps6.xml><?xml version="1.0" encoding="utf-8"?>
-<ds:datastoreItem xmlns:ds="http://schemas.openxmlformats.org/officeDocument/2006/customXml" ds:itemID="{C0205D76-BA06-CA4A-9A7C-6BA2A237EFD7}">
+<ds:datastoreItem xmlns:ds="http://schemas.openxmlformats.org/officeDocument/2006/customXml" ds:itemID="{BB54256E-32A7-BE45-92CE-2988A64A7387}">
   <ds:schemaRefs>
     <ds:schemaRef ds:uri="http://schemas.openxmlformats.org/officeDocument/2006/bibliography"/>
   </ds:schemaRefs>

</xml_diff>